<commit_message>
Fix design doc, add pdf and pics of er diagram
</commit_message>
<xml_diff>
--- a/P1/design.docx
+++ b/P1/design.docx
@@ -1,6 +1,6 @@
 
 <file path=word/document.xml><?xml version="1.0" encoding="utf-8"?>
-<w:document xmlns:wpc="http://schemas.microsoft.com/office/word/2010/wordprocessingCanvas" xmlns:cx="http://schemas.microsoft.com/office/drawing/2014/chartex" xmlns:cx1="http://schemas.microsoft.com/office/drawing/2015/9/8/chartex" xmlns:mc="http://schemas.openxmlformats.org/markup-compatibility/2006" xmlns:o="urn:schemas-microsoft-com:office:office" xmlns:r="http://schemas.openxmlformats.org/officeDocument/2006/relationships" xmlns:m="http://schemas.openxmlformats.org/officeDocument/2006/math" xmlns:v="urn:schemas-microsoft-com:vml" xmlns:wp14="http://schemas.microsoft.com/office/word/2010/wordprocessingDrawing" xmlns:wp="http://schemas.openxmlformats.org/drawingml/2006/wordprocessingDrawing" xmlns:w10="urn:schemas-microsoft-com:office:word" xmlns:w="http://schemas.openxmlformats.org/wordprocessingml/2006/main" xmlns:w14="http://schemas.microsoft.com/office/word/2010/wordml" xmlns:w15="http://schemas.microsoft.com/office/word/2012/wordml" xmlns:w16se="http://schemas.microsoft.com/office/word/2015/wordml/symex" xmlns:wpg="http://schemas.microsoft.com/office/word/2010/wordprocessingGroup" xmlns:wpi="http://schemas.microsoft.com/office/word/2010/wordprocessingInk" xmlns:wne="http://schemas.microsoft.com/office/word/2006/wordml" xmlns:wps="http://schemas.microsoft.com/office/word/2010/wordprocessingShape" mc:Ignorable="w14 w15 w16se wp14">
+<w:document xmlns:wpc="http://schemas.microsoft.com/office/word/2010/wordprocessingCanvas" xmlns:cx="http://schemas.microsoft.com/office/drawing/2014/chartex" xmlns:cx1="http://schemas.microsoft.com/office/drawing/2015/9/8/chartex" xmlns:cx2="http://schemas.microsoft.com/office/drawing/2015/10/21/chartex" xmlns:cx3="http://schemas.microsoft.com/office/drawing/2016/5/9/chartex" xmlns:cx4="http://schemas.microsoft.com/office/drawing/2016/5/10/chartex" xmlns:cx5="http://schemas.microsoft.com/office/drawing/2016/5/11/chartex" xmlns:cx6="http://schemas.microsoft.com/office/drawing/2016/5/12/chartex" xmlns:cx7="http://schemas.microsoft.com/office/drawing/2016/5/13/chartex" xmlns:cx8="http://schemas.microsoft.com/office/drawing/2016/5/14/chartex" xmlns:mc="http://schemas.openxmlformats.org/markup-compatibility/2006" xmlns:aink="http://schemas.microsoft.com/office/drawing/2016/ink" xmlns:am3d="http://schemas.microsoft.com/office/drawing/2017/model3d" xmlns:o="urn:schemas-microsoft-com:office:office" xmlns:r="http://schemas.openxmlformats.org/officeDocument/2006/relationships" xmlns:m="http://schemas.openxmlformats.org/officeDocument/2006/math" xmlns:v="urn:schemas-microsoft-com:vml" xmlns:wp14="http://schemas.microsoft.com/office/word/2010/wordprocessingDrawing" xmlns:wp="http://schemas.openxmlformats.org/drawingml/2006/wordprocessingDrawing" xmlns:w10="urn:schemas-microsoft-com:office:word" xmlns:w="http://schemas.openxmlformats.org/wordprocessingml/2006/main" xmlns:w14="http://schemas.microsoft.com/office/word/2010/wordml" xmlns:w15="http://schemas.microsoft.com/office/word/2012/wordml" xmlns:w16cid="http://schemas.microsoft.com/office/word/2016/wordml/cid" xmlns:w16se="http://schemas.microsoft.com/office/word/2015/wordml/symex" xmlns:wpg="http://schemas.microsoft.com/office/word/2010/wordprocessingGroup" xmlns:wpi="http://schemas.microsoft.com/office/word/2010/wordprocessingInk" xmlns:wne="http://schemas.microsoft.com/office/word/2006/wordml" xmlns:wps="http://schemas.microsoft.com/office/word/2010/wordprocessingShape" mc:Ignorable="w14 w15 w16se w16cid wp14">
   <w:body>
     <w:p>
       <w:pPr>
@@ -78,26 +78,7 @@
           <w:szCs w:val="20"/>
         </w:rPr>
         <w:tab/>
-      </w:r>
-      <w:proofErr w:type="gramStart"/>
-      <w:r>
-        <w:rPr>
-          <w:rFonts w:ascii="Courier New" w:eastAsia="Times New Roman" w:hAnsi="Courier New" w:cs="Courier New"/>
-          <w:color w:val="000000"/>
-          <w:sz w:val="20"/>
-          <w:szCs w:val="20"/>
-        </w:rPr>
-        <w:t>itemID</w:t>
-      </w:r>
-      <w:proofErr w:type="gramEnd"/>
-      <w:r>
-        <w:rPr>
-          <w:rFonts w:ascii="Courier New" w:eastAsia="Times New Roman" w:hAnsi="Courier New" w:cs="Courier New"/>
-          <w:color w:val="000000"/>
-          <w:sz w:val="20"/>
-          <w:szCs w:val="20"/>
-        </w:rPr>
-        <w:t xml:space="preserve"> INTEGER PRIMARY KEY,</w:t>
+        <w:t>itemID INTEGER PRIMARY KEY,</w:t>
       </w:r>
     </w:p>
     <w:p>
@@ -137,26 +118,7 @@
           <w:szCs w:val="20"/>
         </w:rPr>
         <w:tab/>
-      </w:r>
-      <w:proofErr w:type="gramStart"/>
-      <w:r>
-        <w:rPr>
-          <w:rFonts w:ascii="Courier New" w:eastAsia="Times New Roman" w:hAnsi="Courier New" w:cs="Courier New"/>
-          <w:color w:val="000000"/>
-          <w:sz w:val="20"/>
-          <w:szCs w:val="20"/>
-        </w:rPr>
-        <w:t>name</w:t>
-      </w:r>
-      <w:proofErr w:type="gramEnd"/>
-      <w:r>
-        <w:rPr>
-          <w:rFonts w:ascii="Courier New" w:eastAsia="Times New Roman" w:hAnsi="Courier New" w:cs="Courier New"/>
-          <w:color w:val="000000"/>
-          <w:sz w:val="20"/>
-          <w:szCs w:val="20"/>
-        </w:rPr>
-        <w:t xml:space="preserve"> TEXT,</w:t>
+        <w:t>name TEXT,</w:t>
       </w:r>
     </w:p>
     <w:p>
@@ -196,26 +158,7 @@
           <w:szCs w:val="20"/>
         </w:rPr>
         <w:tab/>
-      </w:r>
-      <w:proofErr w:type="gramStart"/>
-      <w:r>
-        <w:rPr>
-          <w:rFonts w:ascii="Courier New" w:eastAsia="Times New Roman" w:hAnsi="Courier New" w:cs="Courier New"/>
-          <w:color w:val="000000"/>
-          <w:sz w:val="20"/>
-          <w:szCs w:val="20"/>
-        </w:rPr>
-        <w:t>currently</w:t>
-      </w:r>
-      <w:proofErr w:type="gramEnd"/>
-      <w:r>
-        <w:rPr>
-          <w:rFonts w:ascii="Courier New" w:eastAsia="Times New Roman" w:hAnsi="Courier New" w:cs="Courier New"/>
-          <w:color w:val="000000"/>
-          <w:sz w:val="20"/>
-          <w:szCs w:val="20"/>
-        </w:rPr>
-        <w:t xml:space="preserve"> FLOAT,</w:t>
+        <w:t>currently FLOAT,</w:t>
       </w:r>
     </w:p>
     <w:p>
@@ -257,7 +200,6 @@
         <w:tab/>
       </w:r>
       <w:proofErr w:type="spellStart"/>
-      <w:proofErr w:type="gramStart"/>
       <w:r>
         <w:rPr>
           <w:rFonts w:ascii="Courier New" w:eastAsia="Times New Roman" w:hAnsi="Courier New" w:cs="Courier New"/>
@@ -268,7 +210,6 @@
         <w:t>startBid</w:t>
       </w:r>
       <w:proofErr w:type="spellEnd"/>
-      <w:proofErr w:type="gramEnd"/>
       <w:r>
         <w:rPr>
           <w:rFonts w:ascii="Courier New" w:eastAsia="Times New Roman" w:hAnsi="Courier New" w:cs="Courier New"/>
@@ -316,26 +257,7 @@
           <w:szCs w:val="20"/>
         </w:rPr>
         <w:tab/>
-      </w:r>
-      <w:proofErr w:type="gramStart"/>
-      <w:r>
-        <w:rPr>
-          <w:rFonts w:ascii="Courier New" w:eastAsia="Times New Roman" w:hAnsi="Courier New" w:cs="Courier New"/>
-          <w:color w:val="000000"/>
-          <w:sz w:val="20"/>
-          <w:szCs w:val="20"/>
-        </w:rPr>
-        <w:t>numBids</w:t>
-      </w:r>
-      <w:proofErr w:type="gramEnd"/>
-      <w:r>
-        <w:rPr>
-          <w:rFonts w:ascii="Courier New" w:eastAsia="Times New Roman" w:hAnsi="Courier New" w:cs="Courier New"/>
-          <w:color w:val="000000"/>
-          <w:sz w:val="20"/>
-          <w:szCs w:val="20"/>
-        </w:rPr>
-        <w:t xml:space="preserve"> INTEGER,</w:t>
+        <w:t>numBids INTEGER,</w:t>
       </w:r>
     </w:p>
     <w:p>
@@ -375,26 +297,7 @@
           <w:szCs w:val="20"/>
         </w:rPr>
         <w:tab/>
-      </w:r>
-      <w:proofErr w:type="gramStart"/>
-      <w:r>
-        <w:rPr>
-          <w:rFonts w:ascii="Courier New" w:eastAsia="Times New Roman" w:hAnsi="Courier New" w:cs="Courier New"/>
-          <w:color w:val="000000"/>
-          <w:sz w:val="20"/>
-          <w:szCs w:val="20"/>
-        </w:rPr>
-        <w:t>startTime</w:t>
-      </w:r>
-      <w:proofErr w:type="gramEnd"/>
-      <w:r>
-        <w:rPr>
-          <w:rFonts w:ascii="Courier New" w:eastAsia="Times New Roman" w:hAnsi="Courier New" w:cs="Courier New"/>
-          <w:color w:val="000000"/>
-          <w:sz w:val="20"/>
-          <w:szCs w:val="20"/>
-        </w:rPr>
-        <w:t xml:space="preserve"> TEXT,</w:t>
+        <w:t>startTime TEXT,</w:t>
       </w:r>
     </w:p>
     <w:p>
@@ -436,7 +339,6 @@
         <w:tab/>
       </w:r>
       <w:proofErr w:type="spellStart"/>
-      <w:proofErr w:type="gramStart"/>
       <w:r>
         <w:rPr>
           <w:rFonts w:ascii="Courier New" w:eastAsia="Times New Roman" w:hAnsi="Courier New" w:cs="Courier New"/>
@@ -447,7 +349,6 @@
         <w:t>endTime</w:t>
       </w:r>
       <w:proofErr w:type="spellEnd"/>
-      <w:proofErr w:type="gramEnd"/>
       <w:r>
         <w:rPr>
           <w:rFonts w:ascii="Courier New" w:eastAsia="Times New Roman" w:hAnsi="Courier New" w:cs="Courier New"/>
@@ -497,7 +398,6 @@
         <w:tab/>
       </w:r>
       <w:proofErr w:type="spellStart"/>
-      <w:proofErr w:type="gramStart"/>
       <w:r>
         <w:rPr>
           <w:rFonts w:ascii="Courier New" w:eastAsia="Times New Roman" w:hAnsi="Courier New" w:cs="Courier New"/>
@@ -508,7 +408,6 @@
         <w:t>itemDesc</w:t>
       </w:r>
       <w:proofErr w:type="spellEnd"/>
-      <w:proofErr w:type="gramEnd"/>
       <w:r>
         <w:rPr>
           <w:rFonts w:ascii="Courier New" w:eastAsia="Times New Roman" w:hAnsi="Courier New" w:cs="Courier New"/>
@@ -558,7 +457,6 @@
         <w:tab/>
       </w:r>
       <w:proofErr w:type="spellStart"/>
-      <w:proofErr w:type="gramStart"/>
       <w:r>
         <w:rPr>
           <w:rFonts w:ascii="Courier New" w:eastAsia="Times New Roman" w:hAnsi="Courier New" w:cs="Courier New"/>
@@ -569,7 +467,6 @@
         <w:t>buyoutPrice</w:t>
       </w:r>
       <w:proofErr w:type="spellEnd"/>
-      <w:proofErr w:type="gramEnd"/>
       <w:r>
         <w:rPr>
           <w:rFonts w:ascii="Courier New" w:eastAsia="Times New Roman" w:hAnsi="Courier New" w:cs="Courier New"/>
@@ -617,26 +514,7 @@
           <w:szCs w:val="20"/>
         </w:rPr>
         <w:tab/>
-      </w:r>
-      <w:proofErr w:type="gramStart"/>
-      <w:r>
-        <w:rPr>
-          <w:rFonts w:ascii="Courier New" w:eastAsia="Times New Roman" w:hAnsi="Courier New" w:cs="Courier New"/>
-          <w:color w:val="000000"/>
-          <w:sz w:val="20"/>
-          <w:szCs w:val="20"/>
-        </w:rPr>
-        <w:t>sellerID</w:t>
-      </w:r>
-      <w:proofErr w:type="gramEnd"/>
-      <w:r>
-        <w:rPr>
-          <w:rFonts w:ascii="Courier New" w:eastAsia="Times New Roman" w:hAnsi="Courier New" w:cs="Courier New"/>
-          <w:color w:val="000000"/>
-          <w:sz w:val="20"/>
-          <w:szCs w:val="20"/>
-        </w:rPr>
-        <w:t xml:space="preserve"> TEXT, </w:t>
+        <w:t xml:space="preserve">sellerID TEXT, </w:t>
       </w:r>
     </w:p>
     <w:p>
@@ -796,49 +674,349 @@
           <w:color w:val="000000"/>
         </w:rPr>
         <w:tab/>
+        <w:t>userID TEXT PRIMARY KEY,</w:t>
+      </w:r>
+    </w:p>
+    <w:p>
+      <w:pPr>
+        <w:pStyle w:val="HTMLPreformatted"/>
+        <w:shd w:val="clear" w:color="auto" w:fill="FFFFFF"/>
+        <w:rPr>
+          <w:color w:val="000000"/>
+        </w:rPr>
+      </w:pPr>
+      <w:r>
+        <w:rPr>
+          <w:color w:val="000000"/>
+        </w:rPr>
+        <w:tab/>
+        <w:t>rating INTEGER,</w:t>
+      </w:r>
+    </w:p>
+    <w:p>
+      <w:pPr>
+        <w:pStyle w:val="HTMLPreformatted"/>
+        <w:shd w:val="clear" w:color="auto" w:fill="FFFFFF"/>
+        <w:rPr>
+          <w:color w:val="000000"/>
+        </w:rPr>
+      </w:pPr>
+      <w:r>
+        <w:rPr>
+          <w:color w:val="000000"/>
+        </w:rPr>
+        <w:tab/>
+        <w:t>location TEXT,</w:t>
+      </w:r>
+    </w:p>
+    <w:p>
+      <w:pPr>
+        <w:pStyle w:val="HTMLPreformatted"/>
+        <w:shd w:val="clear" w:color="auto" w:fill="FFFFFF"/>
+        <w:rPr>
+          <w:color w:val="000000"/>
+        </w:rPr>
+      </w:pPr>
+      <w:r>
+        <w:rPr>
+          <w:color w:val="000000"/>
+        </w:rPr>
+        <w:tab/>
+        <w:t>country TEXT</w:t>
+      </w:r>
+    </w:p>
+    <w:p>
+      <w:pPr>
+        <w:pStyle w:val="HTMLPreformatted"/>
+        <w:shd w:val="clear" w:color="auto" w:fill="FFFFFF"/>
+        <w:rPr>
+          <w:color w:val="000000"/>
+        </w:rPr>
+      </w:pPr>
+      <w:r>
+        <w:rPr>
+          <w:color w:val="000000"/>
+        </w:rPr>
+        <w:t>)</w:t>
+      </w:r>
+    </w:p>
+    <w:p>
+      <w:pPr>
+        <w:pStyle w:val="HTMLPreformatted"/>
+        <w:shd w:val="clear" w:color="auto" w:fill="FFFFFF"/>
+        <w:rPr>
+          <w:color w:val="000000"/>
+        </w:rPr>
+      </w:pPr>
+    </w:p>
+    <w:p>
+      <w:pPr>
+        <w:pStyle w:val="HTMLPreformatted"/>
+        <w:shd w:val="clear" w:color="auto" w:fill="FFFFFF"/>
+        <w:rPr>
+          <w:color w:val="000000"/>
+        </w:rPr>
+      </w:pPr>
+      <w:r>
+        <w:rPr>
+          <w:color w:val="000000"/>
+        </w:rPr>
+        <w:t>Bids (</w:t>
+      </w:r>
+    </w:p>
+    <w:p>
+      <w:pPr>
+        <w:pStyle w:val="HTMLPreformatted"/>
+        <w:shd w:val="clear" w:color="auto" w:fill="FFFFFF"/>
+        <w:rPr>
+          <w:color w:val="000000"/>
+        </w:rPr>
+      </w:pPr>
+      <w:r>
+        <w:rPr>
+          <w:color w:val="000000"/>
+        </w:rPr>
+        <w:tab/>
+        <w:t>bidderID TEXT,</w:t>
+      </w:r>
+    </w:p>
+    <w:p>
+      <w:pPr>
+        <w:pStyle w:val="HTMLPreformatted"/>
+        <w:shd w:val="clear" w:color="auto" w:fill="FFFFFF"/>
+        <w:rPr>
+          <w:color w:val="000000"/>
+        </w:rPr>
+      </w:pPr>
+      <w:r>
+        <w:rPr>
+          <w:color w:val="000000"/>
+        </w:rPr>
+        <w:tab/>
+        <w:t>itemID INTEGER,</w:t>
+      </w:r>
+    </w:p>
+    <w:p>
+      <w:pPr>
+        <w:pStyle w:val="HTMLPreformatted"/>
+        <w:shd w:val="clear" w:color="auto" w:fill="FFFFFF"/>
+        <w:rPr>
+          <w:color w:val="000000"/>
+        </w:rPr>
+      </w:pPr>
+      <w:r>
+        <w:rPr>
+          <w:color w:val="000000"/>
+        </w:rPr>
+        <w:tab/>
+        <w:t>time TEXT,</w:t>
+      </w:r>
+    </w:p>
+    <w:p>
+      <w:pPr>
+        <w:pStyle w:val="HTMLPreformatted"/>
+        <w:shd w:val="clear" w:color="auto" w:fill="FFFFFF"/>
+        <w:rPr>
+          <w:color w:val="000000"/>
+        </w:rPr>
+      </w:pPr>
+      <w:r>
+        <w:rPr>
+          <w:color w:val="000000"/>
+        </w:rPr>
+        <w:tab/>
+        <w:t>amount FLOAT,</w:t>
+      </w:r>
+    </w:p>
+    <w:p>
+      <w:pPr>
+        <w:pStyle w:val="HTMLPreformatted"/>
+        <w:shd w:val="clear" w:color="auto" w:fill="FFFFFF"/>
+        <w:rPr>
+          <w:color w:val="000000"/>
+        </w:rPr>
+      </w:pPr>
+      <w:r>
+        <w:rPr>
+          <w:color w:val="000000"/>
+        </w:rPr>
+        <w:tab/>
+        <w:t xml:space="preserve">PRIMARY </w:t>
       </w:r>
       <w:proofErr w:type="gramStart"/>
       <w:r>
         <w:rPr>
           <w:color w:val="000000"/>
         </w:rPr>
-        <w:t>userID</w:t>
+        <w:t>KEY(</w:t>
       </w:r>
       <w:proofErr w:type="gramEnd"/>
       <w:r>
         <w:rPr>
           <w:color w:val="000000"/>
         </w:rPr>
-        <w:t xml:space="preserve"> TEXT PRIMARY KEY,</w:t>
-      </w:r>
-    </w:p>
-    <w:p>
-      <w:pPr>
-        <w:pStyle w:val="HTMLPreformatted"/>
-        <w:shd w:val="clear" w:color="auto" w:fill="FFFFFF"/>
-        <w:rPr>
-          <w:color w:val="000000"/>
-        </w:rPr>
-      </w:pPr>
-      <w:r>
-        <w:rPr>
-          <w:color w:val="000000"/>
-        </w:rPr>
-        <w:tab/>
+        <w:t>bidderID, itemID, time, amount),</w:t>
+      </w:r>
+    </w:p>
+    <w:p>
+      <w:pPr>
+        <w:pStyle w:val="HTMLPreformatted"/>
+        <w:shd w:val="clear" w:color="auto" w:fill="FFFFFF"/>
+        <w:rPr>
+          <w:color w:val="000000"/>
+        </w:rPr>
+      </w:pPr>
+      <w:r>
+        <w:rPr>
+          <w:color w:val="000000"/>
+        </w:rPr>
+        <w:tab/>
+        <w:t xml:space="preserve">FOREIGN </w:t>
       </w:r>
       <w:proofErr w:type="gramStart"/>
       <w:r>
         <w:rPr>
           <w:color w:val="000000"/>
         </w:rPr>
-        <w:t>rating</w:t>
+        <w:t>KEY(</w:t>
       </w:r>
       <w:proofErr w:type="gramEnd"/>
       <w:r>
         <w:rPr>
           <w:color w:val="000000"/>
         </w:rPr>
-        <w:t xml:space="preserve"> INTEGER</w:t>
+        <w:t>bidderID) REFERENCES Users(userID),</w:t>
+      </w:r>
+    </w:p>
+    <w:p>
+      <w:pPr>
+        <w:pStyle w:val="HTMLPreformatted"/>
+        <w:shd w:val="clear" w:color="auto" w:fill="FFFFFF"/>
+        <w:rPr>
+          <w:color w:val="000000"/>
+        </w:rPr>
+      </w:pPr>
+      <w:r>
+        <w:rPr>
+          <w:color w:val="000000"/>
+        </w:rPr>
+        <w:tab/>
+        <w:t xml:space="preserve">FOREIGN </w:t>
+      </w:r>
+      <w:proofErr w:type="gramStart"/>
+      <w:r>
+        <w:rPr>
+          <w:color w:val="000000"/>
+        </w:rPr>
+        <w:t>KEY(</w:t>
+      </w:r>
+      <w:proofErr w:type="gramEnd"/>
+      <w:r>
+        <w:rPr>
+          <w:color w:val="000000"/>
+        </w:rPr>
+        <w:t>itemID) REFERENCES Items(itemID)</w:t>
+      </w:r>
+    </w:p>
+    <w:p>
+      <w:pPr>
+        <w:pStyle w:val="HTMLPreformatted"/>
+        <w:shd w:val="clear" w:color="auto" w:fill="FFFFFF"/>
+        <w:rPr>
+          <w:color w:val="000000"/>
+        </w:rPr>
+      </w:pPr>
+      <w:r>
+        <w:rPr>
+          <w:color w:val="000000"/>
+        </w:rPr>
+        <w:t>)</w:t>
+      </w:r>
+    </w:p>
+    <w:p>
+      <w:pPr>
+        <w:pStyle w:val="HTMLPreformatted"/>
+        <w:shd w:val="clear" w:color="auto" w:fill="FFFFFF"/>
+        <w:rPr>
+          <w:color w:val="000000"/>
+        </w:rPr>
+      </w:pPr>
+    </w:p>
+    <w:p>
+      <w:pPr>
+        <w:pStyle w:val="HTMLPreformatted"/>
+        <w:shd w:val="clear" w:color="auto" w:fill="FFFFFF"/>
+        <w:rPr>
+          <w:color w:val="000000"/>
+        </w:rPr>
+      </w:pPr>
+      <w:r>
+        <w:rPr>
+          <w:color w:val="000000"/>
+        </w:rPr>
+        <w:t>Categories (</w:t>
+      </w:r>
+    </w:p>
+    <w:p>
+      <w:pPr>
+        <w:pStyle w:val="HTMLPreformatted"/>
+        <w:shd w:val="clear" w:color="auto" w:fill="FFFFFF"/>
+        <w:rPr>
+          <w:color w:val="000000"/>
+        </w:rPr>
+      </w:pPr>
+      <w:r>
+        <w:rPr>
+          <w:color w:val="000000"/>
+        </w:rPr>
+        <w:tab/>
+        <w:t>itemID INTEGER,</w:t>
+      </w:r>
+    </w:p>
+    <w:p>
+      <w:pPr>
+        <w:pStyle w:val="HTMLPreformatted"/>
+        <w:shd w:val="clear" w:color="auto" w:fill="FFFFFF"/>
+        <w:rPr>
+          <w:color w:val="000000"/>
+        </w:rPr>
+      </w:pPr>
+      <w:r>
+        <w:rPr>
+          <w:color w:val="000000"/>
+        </w:rPr>
+        <w:tab/>
+        <w:t>name TEXT,</w:t>
+      </w:r>
+    </w:p>
+    <w:p>
+      <w:pPr>
+        <w:pStyle w:val="HTMLPreformatted"/>
+        <w:shd w:val="clear" w:color="auto" w:fill="FFFFFF"/>
+        <w:rPr>
+          <w:color w:val="000000"/>
+        </w:rPr>
+      </w:pPr>
+      <w:r>
+        <w:rPr>
+          <w:color w:val="000000"/>
+        </w:rPr>
+        <w:tab/>
+        <w:t xml:space="preserve">PRIMARY </w:t>
+      </w:r>
+      <w:proofErr w:type="gramStart"/>
+      <w:r>
+        <w:rPr>
+          <w:color w:val="000000"/>
+        </w:rPr>
+        <w:t>KEY(</w:t>
+      </w:r>
+      <w:proofErr w:type="gramEnd"/>
+      <w:r>
+        <w:rPr>
+          <w:color w:val="000000"/>
+        </w:rPr>
+        <w:t xml:space="preserve">itemID, name) </w:t>
       </w:r>
       <w:r>
         <w:rPr>
@@ -860,49 +1038,27 @@
           <w:color w:val="000000"/>
         </w:rPr>
         <w:tab/>
+        <w:t xml:space="preserve">FOREIGN </w:t>
       </w:r>
       <w:proofErr w:type="gramStart"/>
       <w:r>
         <w:rPr>
           <w:color w:val="000000"/>
         </w:rPr>
-        <w:t>location</w:t>
+        <w:t>KEY(</w:t>
       </w:r>
       <w:proofErr w:type="gramEnd"/>
       <w:r>
         <w:rPr>
           <w:color w:val="000000"/>
         </w:rPr>
-        <w:t xml:space="preserve"> TEXT,</w:t>
-      </w:r>
-    </w:p>
-    <w:p>
-      <w:pPr>
-        <w:pStyle w:val="HTMLPreformatted"/>
-        <w:shd w:val="clear" w:color="auto" w:fill="FFFFFF"/>
-        <w:rPr>
-          <w:color w:val="000000"/>
-        </w:rPr>
-      </w:pPr>
-      <w:r>
-        <w:rPr>
-          <w:color w:val="000000"/>
-        </w:rPr>
-        <w:tab/>
-      </w:r>
-      <w:proofErr w:type="gramStart"/>
-      <w:r>
-        <w:rPr>
-          <w:color w:val="000000"/>
-        </w:rPr>
-        <w:t>country</w:t>
-      </w:r>
-      <w:proofErr w:type="gramEnd"/>
-      <w:r>
-        <w:rPr>
-          <w:color w:val="000000"/>
-        </w:rPr>
-        <w:t xml:space="preserve"> TEXT</w:t>
+        <w:t>itemID) REFERENCES Items(itemID)</w:t>
+      </w:r>
+      <w:r>
+        <w:rPr>
+          <w:color w:val="000000"/>
+        </w:rPr>
+        <w:tab/>
       </w:r>
     </w:p>
     <w:p>
@@ -922,426 +1078,11 @@
     </w:p>
     <w:p>
       <w:pPr>
-        <w:pStyle w:val="HTMLPreformatted"/>
-        <w:shd w:val="clear" w:color="auto" w:fill="FFFFFF"/>
-        <w:rPr>
-          <w:color w:val="000000"/>
-        </w:rPr>
-      </w:pPr>
-    </w:p>
-    <w:p>
-      <w:pPr>
-        <w:pStyle w:val="HTMLPreformatted"/>
-        <w:shd w:val="clear" w:color="auto" w:fill="FFFFFF"/>
-        <w:rPr>
-          <w:color w:val="000000"/>
-        </w:rPr>
-      </w:pPr>
-      <w:r>
-        <w:rPr>
-          <w:color w:val="000000"/>
-        </w:rPr>
-        <w:t>Bids (</w:t>
-      </w:r>
-    </w:p>
-    <w:p>
-      <w:pPr>
-        <w:pStyle w:val="HTMLPreformatted"/>
-        <w:shd w:val="clear" w:color="auto" w:fill="FFFFFF"/>
-        <w:rPr>
-          <w:color w:val="000000"/>
-        </w:rPr>
-      </w:pPr>
-      <w:r>
-        <w:rPr>
-          <w:color w:val="000000"/>
-        </w:rPr>
-        <w:tab/>
-      </w:r>
-      <w:proofErr w:type="gramStart"/>
-      <w:r>
-        <w:rPr>
-          <w:color w:val="000000"/>
-        </w:rPr>
-        <w:t>bidderID</w:t>
-      </w:r>
-      <w:proofErr w:type="gramEnd"/>
-      <w:r>
-        <w:rPr>
-          <w:color w:val="000000"/>
-        </w:rPr>
-        <w:t xml:space="preserve"> TEXT,</w:t>
-      </w:r>
-    </w:p>
-    <w:p>
-      <w:pPr>
-        <w:pStyle w:val="HTMLPreformatted"/>
-        <w:shd w:val="clear" w:color="auto" w:fill="FFFFFF"/>
-        <w:rPr>
-          <w:color w:val="000000"/>
-        </w:rPr>
-      </w:pPr>
-      <w:r>
-        <w:rPr>
-          <w:color w:val="000000"/>
-        </w:rPr>
-        <w:tab/>
-      </w:r>
-      <w:proofErr w:type="gramStart"/>
-      <w:r>
-        <w:rPr>
-          <w:color w:val="000000"/>
-        </w:rPr>
-        <w:t>itemID</w:t>
-      </w:r>
-      <w:proofErr w:type="gramEnd"/>
-      <w:r>
-        <w:rPr>
-          <w:color w:val="000000"/>
-        </w:rPr>
-        <w:t xml:space="preserve"> INTEGER,</w:t>
-      </w:r>
-    </w:p>
-    <w:p>
-      <w:pPr>
-        <w:pStyle w:val="HTMLPreformatted"/>
-        <w:shd w:val="clear" w:color="auto" w:fill="FFFFFF"/>
-        <w:rPr>
-          <w:color w:val="000000"/>
-        </w:rPr>
-      </w:pPr>
-      <w:r>
-        <w:rPr>
-          <w:color w:val="000000"/>
-        </w:rPr>
-        <w:tab/>
-      </w:r>
-      <w:proofErr w:type="gramStart"/>
-      <w:r>
-        <w:rPr>
-          <w:color w:val="000000"/>
-        </w:rPr>
-        <w:t>time</w:t>
-      </w:r>
-      <w:proofErr w:type="gramEnd"/>
-      <w:r>
-        <w:rPr>
-          <w:color w:val="000000"/>
-        </w:rPr>
-        <w:t xml:space="preserve"> TEXT,</w:t>
-      </w:r>
-    </w:p>
-    <w:p>
-      <w:pPr>
-        <w:pStyle w:val="HTMLPreformatted"/>
-        <w:shd w:val="clear" w:color="auto" w:fill="FFFFFF"/>
-        <w:rPr>
-          <w:color w:val="000000"/>
-        </w:rPr>
-      </w:pPr>
-      <w:r>
-        <w:rPr>
-          <w:color w:val="000000"/>
-        </w:rPr>
-        <w:tab/>
-      </w:r>
-      <w:proofErr w:type="gramStart"/>
-      <w:r>
-        <w:rPr>
-          <w:color w:val="000000"/>
-        </w:rPr>
-        <w:t>amount</w:t>
-      </w:r>
-      <w:proofErr w:type="gramEnd"/>
-      <w:r>
-        <w:rPr>
-          <w:color w:val="000000"/>
-        </w:rPr>
-        <w:t xml:space="preserve"> FLOAT,</w:t>
-      </w:r>
-    </w:p>
-    <w:p>
-      <w:pPr>
-        <w:pStyle w:val="HTMLPreformatted"/>
-        <w:shd w:val="clear" w:color="auto" w:fill="FFFFFF"/>
-        <w:rPr>
-          <w:color w:val="000000"/>
-        </w:rPr>
-      </w:pPr>
-      <w:r>
-        <w:rPr>
-          <w:color w:val="000000"/>
-        </w:rPr>
-        <w:tab/>
-        <w:t xml:space="preserve">PRIMARY </w:t>
-      </w:r>
-      <w:proofErr w:type="gramStart"/>
-      <w:r>
-        <w:rPr>
-          <w:color w:val="000000"/>
-        </w:rPr>
-        <w:t>KEY(</w:t>
-      </w:r>
-      <w:proofErr w:type="gramEnd"/>
-      <w:r>
-        <w:rPr>
-          <w:color w:val="000000"/>
-        </w:rPr>
-        <w:t>bidderID, itemID, time, amount),</w:t>
-      </w:r>
-    </w:p>
-    <w:p>
-      <w:pPr>
-        <w:pStyle w:val="HTMLPreformatted"/>
-        <w:shd w:val="clear" w:color="auto" w:fill="FFFFFF"/>
-        <w:rPr>
-          <w:color w:val="000000"/>
-        </w:rPr>
-      </w:pPr>
-      <w:r>
-        <w:rPr>
-          <w:color w:val="000000"/>
-        </w:rPr>
-        <w:tab/>
-        <w:t xml:space="preserve">FOREIGN </w:t>
-      </w:r>
-      <w:proofErr w:type="gramStart"/>
-      <w:r>
-        <w:rPr>
-          <w:color w:val="000000"/>
-        </w:rPr>
-        <w:t>KEY(</w:t>
-      </w:r>
-      <w:proofErr w:type="gramEnd"/>
-      <w:r>
-        <w:rPr>
-          <w:color w:val="000000"/>
-        </w:rPr>
-        <w:t>bidderID) REFERENCES Users(userID),</w:t>
-      </w:r>
-    </w:p>
-    <w:p>
-      <w:pPr>
-        <w:pStyle w:val="HTMLPreformatted"/>
-        <w:shd w:val="clear" w:color="auto" w:fill="FFFFFF"/>
-        <w:rPr>
-          <w:color w:val="000000"/>
-        </w:rPr>
-      </w:pPr>
-      <w:r>
-        <w:rPr>
-          <w:color w:val="000000"/>
-        </w:rPr>
-        <w:tab/>
-        <w:t xml:space="preserve">FOREIGN </w:t>
-      </w:r>
-      <w:proofErr w:type="gramStart"/>
-      <w:r>
-        <w:rPr>
-          <w:color w:val="000000"/>
-        </w:rPr>
-        <w:t>KEY(</w:t>
-      </w:r>
-      <w:proofErr w:type="gramEnd"/>
-      <w:r>
-        <w:rPr>
-          <w:color w:val="000000"/>
-        </w:rPr>
-        <w:t>itemID) REFERENCES Items(itemID)</w:t>
-      </w:r>
-    </w:p>
-    <w:p>
-      <w:pPr>
-        <w:pStyle w:val="HTMLPreformatted"/>
-        <w:shd w:val="clear" w:color="auto" w:fill="FFFFFF"/>
-        <w:rPr>
-          <w:color w:val="000000"/>
-        </w:rPr>
-      </w:pPr>
-      <w:r>
-        <w:rPr>
-          <w:color w:val="000000"/>
-        </w:rPr>
-        <w:t>)</w:t>
-      </w:r>
-    </w:p>
-    <w:p>
-      <w:pPr>
-        <w:pStyle w:val="HTMLPreformatted"/>
-        <w:shd w:val="clear" w:color="auto" w:fill="FFFFFF"/>
-        <w:rPr>
-          <w:color w:val="000000"/>
-        </w:rPr>
-      </w:pPr>
-    </w:p>
-    <w:p>
-      <w:pPr>
-        <w:pStyle w:val="HTMLPreformatted"/>
-        <w:shd w:val="clear" w:color="auto" w:fill="FFFFFF"/>
-        <w:rPr>
-          <w:color w:val="000000"/>
-        </w:rPr>
-      </w:pPr>
-      <w:r>
-        <w:rPr>
-          <w:color w:val="000000"/>
-        </w:rPr>
-        <w:t>Categories (</w:t>
-      </w:r>
-    </w:p>
-    <w:p>
-      <w:pPr>
-        <w:pStyle w:val="HTMLPreformatted"/>
-        <w:shd w:val="clear" w:color="auto" w:fill="FFFFFF"/>
-        <w:rPr>
-          <w:color w:val="000000"/>
-        </w:rPr>
-      </w:pPr>
-      <w:r>
-        <w:rPr>
-          <w:color w:val="000000"/>
-        </w:rPr>
-        <w:tab/>
-      </w:r>
-      <w:proofErr w:type="gramStart"/>
-      <w:r>
-        <w:rPr>
-          <w:color w:val="000000"/>
-        </w:rPr>
-        <w:t>itemID</w:t>
-      </w:r>
-      <w:proofErr w:type="gramEnd"/>
-      <w:r>
-        <w:rPr>
-          <w:color w:val="000000"/>
-        </w:rPr>
-        <w:t xml:space="preserve"> INTEGER,</w:t>
-      </w:r>
-    </w:p>
-    <w:p>
-      <w:pPr>
-        <w:pStyle w:val="HTMLPreformatted"/>
-        <w:shd w:val="clear" w:color="auto" w:fill="FFFFFF"/>
-        <w:rPr>
-          <w:color w:val="000000"/>
-        </w:rPr>
-      </w:pPr>
-      <w:r>
-        <w:rPr>
-          <w:color w:val="000000"/>
-        </w:rPr>
-        <w:tab/>
-      </w:r>
-      <w:proofErr w:type="gramStart"/>
-      <w:r>
-        <w:rPr>
-          <w:color w:val="000000"/>
-        </w:rPr>
-        <w:t>name</w:t>
-      </w:r>
-      <w:proofErr w:type="gramEnd"/>
-      <w:r>
-        <w:rPr>
-          <w:color w:val="000000"/>
-        </w:rPr>
-        <w:t xml:space="preserve"> TEXT,</w:t>
-      </w:r>
-    </w:p>
-    <w:p>
-      <w:pPr>
-        <w:pStyle w:val="HTMLPreformatted"/>
-        <w:shd w:val="clear" w:color="auto" w:fill="FFFFFF"/>
-        <w:rPr>
-          <w:color w:val="000000"/>
-        </w:rPr>
-      </w:pPr>
-      <w:r>
-        <w:rPr>
-          <w:color w:val="000000"/>
-        </w:rPr>
-        <w:tab/>
-        <w:t xml:space="preserve">PRIMARY </w:t>
-      </w:r>
-      <w:proofErr w:type="gramStart"/>
-      <w:r>
-        <w:rPr>
-          <w:color w:val="000000"/>
-        </w:rPr>
-        <w:t>KEY(</w:t>
-      </w:r>
-      <w:proofErr w:type="gramEnd"/>
-      <w:r>
-        <w:rPr>
-          <w:color w:val="000000"/>
-        </w:rPr>
-        <w:t xml:space="preserve">itemID, name) </w:t>
-      </w:r>
-      <w:r>
-        <w:rPr>
-          <w:color w:val="000000"/>
-        </w:rPr>
-        <w:t>,</w:t>
-      </w:r>
-    </w:p>
-    <w:p>
-      <w:pPr>
-        <w:pStyle w:val="HTMLPreformatted"/>
-        <w:shd w:val="clear" w:color="auto" w:fill="FFFFFF"/>
-        <w:rPr>
-          <w:color w:val="000000"/>
-        </w:rPr>
-      </w:pPr>
-      <w:r>
-        <w:rPr>
-          <w:color w:val="000000"/>
-        </w:rPr>
-        <w:tab/>
-        <w:t xml:space="preserve">FOREIGN </w:t>
-      </w:r>
-      <w:proofErr w:type="gramStart"/>
-      <w:r>
-        <w:rPr>
-          <w:color w:val="000000"/>
-        </w:rPr>
-        <w:t>KEY(</w:t>
-      </w:r>
-      <w:proofErr w:type="gramEnd"/>
-      <w:r>
-        <w:rPr>
-          <w:color w:val="000000"/>
-        </w:rPr>
-        <w:t>itemID) REFERENCES Items(itemID)</w:t>
-      </w:r>
-      <w:r>
-        <w:rPr>
-          <w:color w:val="000000"/>
-        </w:rPr>
-        <w:tab/>
-      </w:r>
-    </w:p>
-    <w:p>
-      <w:pPr>
-        <w:pStyle w:val="HTMLPreformatted"/>
-        <w:shd w:val="clear" w:color="auto" w:fill="FFFFFF"/>
-        <w:rPr>
-          <w:color w:val="000000"/>
-        </w:rPr>
-      </w:pPr>
-      <w:r>
-        <w:rPr>
-          <w:color w:val="000000"/>
-        </w:rPr>
-        <w:t>)</w:t>
-      </w:r>
+        <w:rPr>
+          <w:rFonts w:ascii="Courier New" w:hAnsi="Courier New" w:cs="Courier New"/>
+        </w:rPr>
+      </w:pPr>
       <w:bookmarkStart w:id="0" w:name="_GoBack"/>
-      <w:bookmarkEnd w:id="0"/>
-    </w:p>
-    <w:p>
-      <w:pPr>
-        <w:rPr>
-          <w:rFonts w:ascii="Courier New" w:hAnsi="Courier New" w:cs="Courier New"/>
-        </w:rPr>
-      </w:pPr>
       <w:r>
         <w:rPr>
           <w:rFonts w:ascii="Courier New" w:hAnsi="Courier New" w:cs="Courier New"/>
@@ -1349,26 +1090,10 @@
         </w:rPr>
         <w:lastRenderedPageBreak/>
         <w:drawing>
-          <wp:anchor distT="0" distB="0" distL="114300" distR="114300" simplePos="0" relativeHeight="251658240" behindDoc="0" locked="0" layoutInCell="1" allowOverlap="1">
-            <wp:simplePos x="0" y="0"/>
-            <wp:positionH relativeFrom="page">
-              <wp:align>left</wp:align>
-            </wp:positionH>
-            <wp:positionV relativeFrom="paragraph">
-              <wp:posOffset>224790</wp:posOffset>
-            </wp:positionV>
-            <wp:extent cx="7872413" cy="5248275"/>
-            <wp:effectExtent l="0" t="0" r="0" b="0"/>
-            <wp:wrapThrough wrapText="bothSides">
-              <wp:wrapPolygon edited="0">
-                <wp:start x="0" y="0"/>
-                <wp:lineTo x="0" y="21482"/>
-                <wp:lineTo x="21536" y="21482"/>
-                <wp:lineTo x="21536" y="0"/>
-                <wp:lineTo x="0" y="0"/>
-              </wp:wrapPolygon>
-            </wp:wrapThrough>
-            <wp:docPr id="3" name="Picture 3"/>
+          <wp:inline distT="0" distB="0" distL="0" distR="0" wp14:anchorId="72179C2C" wp14:editId="615A6FF1">
+            <wp:extent cx="11215410" cy="6308667"/>
+            <wp:effectExtent l="0" t="0" r="5080" b="0"/>
+            <wp:docPr id="2" name="Picture 2"/>
             <wp:cNvGraphicFramePr>
               <a:graphicFrameLocks xmlns:a="http://schemas.openxmlformats.org/drawingml/2006/main" noChangeAspect="1"/>
             </wp:cNvGraphicFramePr>
@@ -1376,11 +1101,11 @@
               <a:graphicData uri="http://schemas.openxmlformats.org/drawingml/2006/picture">
                 <pic:pic xmlns:pic="http://schemas.openxmlformats.org/drawingml/2006/picture">
                   <pic:nvPicPr>
-                    <pic:cNvPr id="3" name="schema.png"/>
+                    <pic:cNvPr id="2" name="memetography.png"/>
                     <pic:cNvPicPr/>
                   </pic:nvPicPr>
                   <pic:blipFill>
-                    <a:blip r:embed="rId4" cstate="print">
+                    <a:blip r:embed="rId4">
                       <a:extLst>
                         <a:ext uri="{28A0092B-C50C-407E-A947-70E740481C1C}">
                           <a14:useLocalDpi xmlns:a14="http://schemas.microsoft.com/office/drawing/2010/main" val="0"/>
@@ -1394,7 +1119,7 @@
                   <pic:spPr>
                     <a:xfrm>
                       <a:off x="0" y="0"/>
-                      <a:ext cx="7872413" cy="5248275"/>
+                      <a:ext cx="11289737" cy="6350476"/>
                     </a:xfrm>
                     <a:prstGeom prst="rect">
                       <a:avLst/>
@@ -1403,16 +1128,11 @@
                 </pic:pic>
               </a:graphicData>
             </a:graphic>
-            <wp14:sizeRelH relativeFrom="margin">
-              <wp14:pctWidth>0</wp14:pctWidth>
-            </wp14:sizeRelH>
-            <wp14:sizeRelV relativeFrom="margin">
-              <wp14:pctHeight>0</wp14:pctHeight>
-            </wp14:sizeRelV>
-          </wp:anchor>
+          </wp:inline>
         </w:drawing>
       </w:r>
     </w:p>
+    <w:bookmarkEnd w:id="0"/>
     <w:p>
       <w:pPr>
         <w:rPr>
@@ -1431,7 +1151,7 @@
 </file>
 
 <file path=word/styles.xml><?xml version="1.0" encoding="utf-8"?>
-<w:styles xmlns:mc="http://schemas.openxmlformats.org/markup-compatibility/2006" xmlns:r="http://schemas.openxmlformats.org/officeDocument/2006/relationships" xmlns:w="http://schemas.openxmlformats.org/wordprocessingml/2006/main" xmlns:w14="http://schemas.microsoft.com/office/word/2010/wordml" xmlns:w15="http://schemas.microsoft.com/office/word/2012/wordml" xmlns:w16se="http://schemas.microsoft.com/office/word/2015/wordml/symex" mc:Ignorable="w14 w15 w16se">
+<w:styles xmlns:mc="http://schemas.openxmlformats.org/markup-compatibility/2006" xmlns:r="http://schemas.openxmlformats.org/officeDocument/2006/relationships" xmlns:w="http://schemas.openxmlformats.org/wordprocessingml/2006/main" xmlns:w14="http://schemas.microsoft.com/office/word/2010/wordml" xmlns:w15="http://schemas.microsoft.com/office/word/2012/wordml" xmlns:w16cid="http://schemas.microsoft.com/office/word/2016/wordml/cid" xmlns:w16se="http://schemas.microsoft.com/office/word/2015/wordml/symex" mc:Ignorable="w14 w15 w16se w16cid">
   <w:docDefaults>
     <w:rPrDefault>
       <w:rPr>
@@ -1447,7 +1167,7 @@
       </w:pPr>
     </w:pPrDefault>
   </w:docDefaults>
-  <w:latentStyles w:defLockedState="0" w:defUIPriority="99" w:defSemiHidden="0" w:defUnhideWhenUsed="0" w:defQFormat="0" w:count="371">
+  <w:latentStyles w:defLockedState="0" w:defUIPriority="99" w:defSemiHidden="0" w:defUnhideWhenUsed="0" w:defQFormat="0" w:count="375">
     <w:lsdException w:name="Normal" w:uiPriority="0" w:qFormat="1"/>
     <w:lsdException w:name="heading 1" w:uiPriority="9" w:qFormat="1"/>
     <w:lsdException w:name="heading 2" w:semiHidden="1" w:uiPriority="9" w:unhideWhenUsed="1" w:qFormat="1"/>
@@ -1553,7 +1273,6 @@
     <w:lsdException w:name="HTML Sample" w:semiHidden="1" w:unhideWhenUsed="1"/>
     <w:lsdException w:name="HTML Typewriter" w:semiHidden="1" w:unhideWhenUsed="1"/>
     <w:lsdException w:name="HTML Variable" w:semiHidden="1" w:unhideWhenUsed="1"/>
-    <w:lsdException w:name="Normal Table" w:semiHidden="1" w:unhideWhenUsed="1"/>
     <w:lsdException w:name="annotation subject" w:semiHidden="1" w:unhideWhenUsed="1"/>
     <w:lsdException w:name="No List" w:semiHidden="1" w:unhideWhenUsed="1"/>
     <w:lsdException w:name="Outline List 1" w:semiHidden="1" w:unhideWhenUsed="1"/>
@@ -1597,10 +1316,8 @@
     <w:lsdException w:name="Table Elegant" w:semiHidden="1" w:unhideWhenUsed="1"/>
     <w:lsdException w:name="Table Professional" w:semiHidden="1" w:unhideWhenUsed="1"/>
     <w:lsdException w:name="Table Subtle 1" w:semiHidden="1" w:unhideWhenUsed="1"/>
-    <w:lsdException w:name="Table Subtle 2" w:semiHidden="1" w:unhideWhenUsed="1"/>
     <w:lsdException w:name="Table Web 1" w:semiHidden="1" w:unhideWhenUsed="1"/>
     <w:lsdException w:name="Table Web 2" w:semiHidden="1" w:unhideWhenUsed="1"/>
-    <w:lsdException w:name="Table Web 3" w:semiHidden="1" w:unhideWhenUsed="1"/>
     <w:lsdException w:name="Balloon Text" w:semiHidden="1" w:unhideWhenUsed="1"/>
     <w:lsdException w:name="Table Grid" w:uiPriority="39"/>
     <w:lsdException w:name="Table Theme" w:semiHidden="1" w:unhideWhenUsed="1"/>
@@ -1819,6 +1536,10 @@
     <w:lsdException w:name="List Table 5 Dark Accent 6" w:uiPriority="50"/>
     <w:lsdException w:name="List Table 6 Colorful Accent 6" w:uiPriority="51"/>
     <w:lsdException w:name="List Table 7 Colorful Accent 6" w:uiPriority="52"/>
+    <w:lsdException w:name="Mention" w:semiHidden="1" w:unhideWhenUsed="1"/>
+    <w:lsdException w:name="Smart Hyperlink" w:semiHidden="1" w:unhideWhenUsed="1"/>
+    <w:lsdException w:name="Hashtag" w:semiHidden="1" w:unhideWhenUsed="1"/>
+    <w:lsdException w:name="Unresolved Mention" w:semiHidden="1" w:unhideWhenUsed="1"/>
   </w:latentStyles>
   <w:style w:type="paragraph" w:default="1" w:styleId="Normal">
     <w:name w:val="Normal"/>

</xml_diff>